<commit_message>
Ajout de l'ancienne version et changement d'éléments stylistiques
</commit_message>
<xml_diff>
--- a/Compte rendu LightHouse.docx
+++ b/Compte rendu LightHouse.docx
@@ -7,24 +7,22 @@
         <w:pStyle w:val="Citationintense"/>
       </w:pPr>
       <w:r>
-        <w:t xml:space="preserve">Compte rendu </w:t>
-      </w:r>
-      <w:proofErr w:type="spellStart"/>
-      <w:r>
-        <w:t>LightHouse</w:t>
-      </w:r>
-      <w:proofErr w:type="spellEnd"/>
-      <w:r>
-        <w:t xml:space="preserve"> – Optimisation site web : La Chouette Agence</w:t>
+        <w:t>Compte rendu LightHouse – Optimisation site web : La Chouette Agence</w:t>
       </w:r>
     </w:p>
     <w:p>
       <w:r>
         <w:t>Version 1, sans modifications</w:t>
       </w:r>
+      <w:r>
+        <w:t xml:space="preserve"> – Page D’accueil</w:t>
+      </w:r>
     </w:p>
     <w:p>
       <w:r>
+        <w:rPr>
+          <w:noProof/>
+        </w:rPr>
         <w:drawing>
           <wp:inline distT="0" distB="0" distL="0" distR="0" wp14:anchorId="74FF4D95" wp14:editId="546F4AD9">
             <wp:extent cx="5760720" cy="2928620"/>
@@ -64,6 +62,9 @@
     </w:p>
     <w:p>
       <w:r>
+        <w:rPr>
+          <w:noProof/>
+        </w:rPr>
         <w:drawing>
           <wp:inline distT="0" distB="0" distL="0" distR="0" wp14:anchorId="698FEC45" wp14:editId="08A78D7A">
             <wp:extent cx="5760720" cy="4655185"/>

</xml_diff>

<commit_message>
Fix du formulaire, ajustements de la page de contact, minification du script du formulaire
</commit_message>
<xml_diff>
--- a/Compte rendu LightHouse.docx
+++ b/Compte rendu LightHouse.docx
@@ -90,6 +90,95 @@
                     <a:xfrm>
                       <a:off x="0" y="0"/>
                       <a:ext cx="5760720" cy="4655185"/>
+                    </a:xfrm>
+                    <a:prstGeom prst="rect">
+                      <a:avLst/>
+                    </a:prstGeom>
+                  </pic:spPr>
+                </pic:pic>
+              </a:graphicData>
+            </a:graphic>
+          </wp:inline>
+        </w:drawing>
+      </w:r>
+    </w:p>
+    <w:p/>
+    <w:p>
+      <w:r>
+        <w:t xml:space="preserve">Version 1, sans modifications – Page </w:t>
+      </w:r>
+      <w:r>
+        <w:t>de contact</w:t>
+      </w:r>
+    </w:p>
+    <w:p/>
+    <w:p>
+      <w:r>
+        <w:lastRenderedPageBreak/>
+        <w:drawing>
+          <wp:inline distT="0" distB="0" distL="0" distR="0" wp14:anchorId="449D7370" wp14:editId="2BB5AE1D">
+            <wp:extent cx="6645910" cy="3347720"/>
+            <wp:effectExtent l="0" t="0" r="2540" b="5080"/>
+            <wp:docPr id="3" name="Image 3"/>
+            <wp:cNvGraphicFramePr>
+              <a:graphicFrameLocks xmlns:a="http://schemas.openxmlformats.org/drawingml/2006/main" noChangeAspect="1"/>
+            </wp:cNvGraphicFramePr>
+            <a:graphic xmlns:a="http://schemas.openxmlformats.org/drawingml/2006/main">
+              <a:graphicData uri="http://schemas.openxmlformats.org/drawingml/2006/picture">
+                <pic:pic xmlns:pic="http://schemas.openxmlformats.org/drawingml/2006/picture">
+                  <pic:nvPicPr>
+                    <pic:cNvPr id="1" name=""/>
+                    <pic:cNvPicPr/>
+                  </pic:nvPicPr>
+                  <pic:blipFill>
+                    <a:blip r:embed="rId6"/>
+                    <a:stretch>
+                      <a:fillRect/>
+                    </a:stretch>
+                  </pic:blipFill>
+                  <pic:spPr>
+                    <a:xfrm>
+                      <a:off x="0" y="0"/>
+                      <a:ext cx="6645910" cy="3347720"/>
+                    </a:xfrm>
+                    <a:prstGeom prst="rect">
+                      <a:avLst/>
+                    </a:prstGeom>
+                  </pic:spPr>
+                </pic:pic>
+              </a:graphicData>
+            </a:graphic>
+          </wp:inline>
+        </w:drawing>
+      </w:r>
+    </w:p>
+    <w:p>
+      <w:r>
+        <w:drawing>
+          <wp:inline distT="0" distB="0" distL="0" distR="0" wp14:anchorId="6BF7A68F" wp14:editId="617FB685">
+            <wp:extent cx="6645910" cy="3782060"/>
+            <wp:effectExtent l="0" t="0" r="2540" b="8890"/>
+            <wp:docPr id="4" name="Image 4"/>
+            <wp:cNvGraphicFramePr>
+              <a:graphicFrameLocks xmlns:a="http://schemas.openxmlformats.org/drawingml/2006/main" noChangeAspect="1"/>
+            </wp:cNvGraphicFramePr>
+            <a:graphic xmlns:a="http://schemas.openxmlformats.org/drawingml/2006/main">
+              <a:graphicData uri="http://schemas.openxmlformats.org/drawingml/2006/picture">
+                <pic:pic xmlns:pic="http://schemas.openxmlformats.org/drawingml/2006/picture">
+                  <pic:nvPicPr>
+                    <pic:cNvPr id="1" name=""/>
+                    <pic:cNvPicPr/>
+                  </pic:nvPicPr>
+                  <pic:blipFill>
+                    <a:blip r:embed="rId7"/>
+                    <a:stretch>
+                      <a:fillRect/>
+                    </a:stretch>
+                  </pic:blipFill>
+                  <pic:spPr>
+                    <a:xfrm>
+                      <a:off x="0" y="0"/>
+                      <a:ext cx="6645910" cy="3782060"/>
                     </a:xfrm>
                     <a:prstGeom prst="rect">
                       <a:avLst/>

</xml_diff>

<commit_message>
Fix des erreurs du validateur
</commit_message>
<xml_diff>
--- a/Compte rendu LightHouse.docx
+++ b/Compte rendu LightHouse.docx
@@ -4,18 +4,49 @@
   <w:body>
     <w:p>
       <w:pPr>
+        <w:pStyle w:val="Titre"/>
+        <w:jc w:val="both"/>
+        <w:rPr>
+          <w:rStyle w:val="Accentuationintense"/>
+          <w:sz w:val="36"/>
+          <w:szCs w:val="36"/>
+        </w:rPr>
+      </w:pPr>
+      <w:r>
+        <w:rPr>
+          <w:rStyle w:val="Accentuationintense"/>
+          <w:sz w:val="36"/>
+          <w:szCs w:val="36"/>
+        </w:rPr>
+        <w:t>Compte rendu LightHouse – Optimisation site web : La Chouette Agence</w:t>
+      </w:r>
+    </w:p>
+    <w:p/>
+    <w:p>
+      <w:pPr>
         <w:pStyle w:val="Citationintense"/>
       </w:pPr>
       <w:r>
-        <w:t>Compte rendu LightHouse – Optimisation site web : La Chouette Agence</w:t>
-      </w:r>
-    </w:p>
-    <w:p>
-      <w:r>
-        <w:t>Version 1, sans modifications</w:t>
-      </w:r>
-      <w:r>
-        <w:t xml:space="preserve"> – Page D’accueil</w:t>
+        <w:t xml:space="preserve">Version </w:t>
+      </w:r>
+      <w:r>
+        <w:t>originale</w:t>
+      </w:r>
+      <w:r>
+        <w:t>, sans modifications</w:t>
+      </w:r>
+    </w:p>
+    <w:p>
+      <w:pPr>
+        <w:rPr>
+          <w:rStyle w:val="Rfrenceintense"/>
+        </w:rPr>
+      </w:pPr>
+      <w:r>
+        <w:rPr>
+          <w:rStyle w:val="Rfrenceintense"/>
+        </w:rPr>
+        <w:t>Page D’accueil</w:t>
       </w:r>
     </w:p>
     <w:p>
@@ -104,17 +135,26 @@
     </w:p>
     <w:p/>
     <w:p>
-      <w:r>
-        <w:t xml:space="preserve">Version 1, sans modifications – Page </w:t>
-      </w:r>
-      <w:r>
-        <w:t>de contact</w:t>
+      <w:pPr>
+        <w:pStyle w:val="Titre3"/>
+        <w:rPr>
+          <w:rStyle w:val="Rfrenceintense"/>
+        </w:rPr>
+      </w:pPr>
+      <w:r>
+        <w:rPr>
+          <w:rStyle w:val="Rfrenceintense"/>
+        </w:rPr>
+        <w:lastRenderedPageBreak/>
+        <w:t>Page de contact</w:t>
       </w:r>
     </w:p>
     <w:p/>
     <w:p>
       <w:r>
-        <w:lastRenderedPageBreak/>
+        <w:rPr>
+          <w:noProof/>
+        </w:rPr>
         <w:drawing>
           <wp:inline distT="0" distB="0" distL="0" distR="0" wp14:anchorId="449D7370" wp14:editId="2BB5AE1D">
             <wp:extent cx="6645910" cy="3347720"/>
@@ -153,7 +193,18 @@
       </w:r>
     </w:p>
     <w:p>
-      <w:r>
+      <w:pPr>
+        <w:rPr>
+          <w:rStyle w:val="Accentuationintense"/>
+          <w:i w:val="0"/>
+          <w:iCs w:val="0"/>
+          <w:color w:val="auto"/>
+        </w:rPr>
+      </w:pPr>
+      <w:r>
+        <w:rPr>
+          <w:noProof/>
+        </w:rPr>
         <w:drawing>
           <wp:inline distT="0" distB="0" distL="0" distR="0" wp14:anchorId="6BF7A68F" wp14:editId="617FB685">
             <wp:extent cx="6645910" cy="3782060"/>
@@ -189,6 +240,165 @@
             </a:graphic>
           </wp:inline>
         </w:drawing>
+      </w:r>
+    </w:p>
+    <w:p>
+      <w:pPr>
+        <w:rPr>
+          <w:rStyle w:val="Accentuationintense"/>
+          <w:i w:val="0"/>
+          <w:iCs w:val="0"/>
+          <w:color w:val="auto"/>
+        </w:rPr>
+      </w:pPr>
+      <w:r>
+        <w:rPr>
+          <w:rStyle w:val="Accentuationintense"/>
+          <w:i w:val="0"/>
+          <w:iCs w:val="0"/>
+          <w:color w:val="auto"/>
+        </w:rPr>
+        <w:br w:type="page"/>
+      </w:r>
+    </w:p>
+    <w:p>
+      <w:pPr>
+        <w:pStyle w:val="Citationintense"/>
+        <w:rPr>
+          <w:rStyle w:val="Accentuationintense"/>
+        </w:rPr>
+      </w:pPr>
+      <w:r>
+        <w:rPr>
+          <w:rStyle w:val="Accentuationintense"/>
+        </w:rPr>
+        <w:lastRenderedPageBreak/>
+        <w:t>Ve</w:t>
+      </w:r>
+      <w:r>
+        <w:rPr>
+          <w:rStyle w:val="Accentuationintense"/>
+        </w:rPr>
+        <w:t xml:space="preserve">rsion </w:t>
+      </w:r>
+      <w:r>
+        <w:rPr>
+          <w:rStyle w:val="Accentuationintense"/>
+        </w:rPr>
+        <w:t>améliorée</w:t>
+      </w:r>
+      <w:r>
+        <w:rPr>
+          <w:rStyle w:val="Accentuationintense"/>
+        </w:rPr>
+        <w:t xml:space="preserve"> du site, comprenant les modifications suite à mes recommandations.</w:t>
+      </w:r>
+    </w:p>
+    <w:p>
+      <w:r>
+        <w:t>Page d’accueil</w:t>
+      </w:r>
+    </w:p>
+    <w:p>
+      <w:r>
+        <w:drawing>
+          <wp:inline distT="0" distB="0" distL="0" distR="0" wp14:anchorId="5752718F" wp14:editId="6949D8F1">
+            <wp:extent cx="6621652" cy="2545080"/>
+            <wp:effectExtent l="0" t="0" r="8255" b="7620"/>
+            <wp:docPr id="5" name="Image 5"/>
+            <wp:cNvGraphicFramePr>
+              <a:graphicFrameLocks xmlns:a="http://schemas.openxmlformats.org/drawingml/2006/main" noChangeAspect="1"/>
+            </wp:cNvGraphicFramePr>
+            <a:graphic xmlns:a="http://schemas.openxmlformats.org/drawingml/2006/main">
+              <a:graphicData uri="http://schemas.openxmlformats.org/drawingml/2006/picture">
+                <pic:pic xmlns:pic="http://schemas.openxmlformats.org/drawingml/2006/picture">
+                  <pic:nvPicPr>
+                    <pic:cNvPr id="1" name=""/>
+                    <pic:cNvPicPr/>
+                  </pic:nvPicPr>
+                  <pic:blipFill rotWithShape="1">
+                    <a:blip r:embed="rId8"/>
+                    <a:srcRect l="330" t="845" r="-1" b="1078"/>
+                    <a:stretch/>
+                  </pic:blipFill>
+                  <pic:spPr bwMode="auto">
+                    <a:xfrm>
+                      <a:off x="0" y="0"/>
+                      <a:ext cx="6623957" cy="2545966"/>
+                    </a:xfrm>
+                    <a:prstGeom prst="rect">
+                      <a:avLst/>
+                    </a:prstGeom>
+                    <a:ln>
+                      <a:noFill/>
+                    </a:ln>
+                    <a:extLst>
+                      <a:ext uri="{53640926-AAD7-44D8-BBD7-CCE9431645EC}">
+                        <a14:shadowObscured xmlns:a14="http://schemas.microsoft.com/office/drawing/2010/main"/>
+                      </a:ext>
+                    </a:extLst>
+                  </pic:spPr>
+                </pic:pic>
+              </a:graphicData>
+            </a:graphic>
+          </wp:inline>
+        </w:drawing>
+      </w:r>
+    </w:p>
+    <w:p>
+      <w:r>
+        <w:t>Page de contact</w:t>
+      </w:r>
+    </w:p>
+    <w:p>
+      <w:r>
+        <w:drawing>
+          <wp:inline distT="0" distB="0" distL="0" distR="0" wp14:anchorId="1123361C" wp14:editId="585E02B5">
+            <wp:extent cx="6645910" cy="2559050"/>
+            <wp:effectExtent l="0" t="0" r="2540" b="0"/>
+            <wp:docPr id="6" name="Image 6"/>
+            <wp:cNvGraphicFramePr>
+              <a:graphicFrameLocks xmlns:a="http://schemas.openxmlformats.org/drawingml/2006/main" noChangeAspect="1"/>
+            </wp:cNvGraphicFramePr>
+            <a:graphic xmlns:a="http://schemas.openxmlformats.org/drawingml/2006/main">
+              <a:graphicData uri="http://schemas.openxmlformats.org/drawingml/2006/picture">
+                <pic:pic xmlns:pic="http://schemas.openxmlformats.org/drawingml/2006/picture">
+                  <pic:nvPicPr>
+                    <pic:cNvPr id="1" name=""/>
+                    <pic:cNvPicPr/>
+                  </pic:nvPicPr>
+                  <pic:blipFill>
+                    <a:blip r:embed="rId9"/>
+                    <a:stretch>
+                      <a:fillRect/>
+                    </a:stretch>
+                  </pic:blipFill>
+                  <pic:spPr>
+                    <a:xfrm>
+                      <a:off x="0" y="0"/>
+                      <a:ext cx="6645910" cy="2559050"/>
+                    </a:xfrm>
+                    <a:prstGeom prst="rect">
+                      <a:avLst/>
+                    </a:prstGeom>
+                  </pic:spPr>
+                </pic:pic>
+              </a:graphicData>
+            </a:graphic>
+          </wp:inline>
+        </w:drawing>
+      </w:r>
+    </w:p>
+    <w:p/>
+    <w:p>
+      <w:r>
+        <w:t>Comme il est possible de le voir, les performances au chargement du site ont augmenté</w:t>
+      </w:r>
+      <w:r>
+        <w:t>, passant de 81 à 99 pour la page d’accueil et de 93 à 100 pour la page de contact. Afin d’obtenir ce résultat j’ai tenté au maximum d’optimiser le contenu. J’ai par exemple, compressé et converti les images dans un format plus récent et plus optimisé, le webp, ce qui les a fortement allégés. Ainsi lorsque le navigateur effectue son paint, il ne bloque plus sur les images. J’ai également utilisé le defer pour les scripts utilisés sur le site, ceci afin qu’ils ne bloquent pas le chargement initial de la page, mais qu’ils se chargent une fois la page principale chargée</w:t>
+      </w:r>
+      <w:r>
+        <w:t>.</w:t>
       </w:r>
     </w:p>
     <w:sectPr>
@@ -622,6 +832,28 @@
       <w:szCs w:val="26"/>
     </w:rPr>
   </w:style>
+  <w:style w:type="paragraph" w:styleId="Titre3">
+    <w:name w:val="heading 3"/>
+    <w:basedOn w:val="Normal"/>
+    <w:next w:val="Normal"/>
+    <w:link w:val="Titre3Car"/>
+    <w:uiPriority w:val="9"/>
+    <w:unhideWhenUsed/>
+    <w:qFormat/>
+    <w:rsid w:val="00183EBF"/>
+    <w:pPr>
+      <w:keepNext/>
+      <w:keepLines/>
+      <w:spacing w:before="40" w:after="0"/>
+      <w:outlineLvl w:val="2"/>
+    </w:pPr>
+    <w:rPr>
+      <w:rFonts w:asciiTheme="majorHAnsi" w:eastAsiaTheme="majorEastAsia" w:hAnsiTheme="majorHAnsi" w:cstheme="majorBidi"/>
+      <w:color w:val="1F3763" w:themeColor="accent1" w:themeShade="7F"/>
+      <w:sz w:val="24"/>
+      <w:szCs w:val="24"/>
+    </w:rPr>
+  </w:style>
   <w:style w:type="character" w:default="1" w:styleId="Policepardfaut">
     <w:name w:val="Default Paragraph Font"/>
     <w:uiPriority w:val="1"/>
@@ -695,6 +927,90 @@
       <w:i/>
       <w:iCs/>
       <w:color w:val="4472C4" w:themeColor="accent1"/>
+    </w:rPr>
+  </w:style>
+  <w:style w:type="paragraph" w:styleId="Titre">
+    <w:name w:val="Title"/>
+    <w:basedOn w:val="Normal"/>
+    <w:next w:val="Normal"/>
+    <w:link w:val="TitreCar"/>
+    <w:uiPriority w:val="10"/>
+    <w:qFormat/>
+    <w:rsid w:val="00183EBF"/>
+    <w:pPr>
+      <w:spacing w:after="0" w:line="240" w:lineRule="auto"/>
+      <w:contextualSpacing/>
+    </w:pPr>
+    <w:rPr>
+      <w:rFonts w:asciiTheme="majorHAnsi" w:eastAsiaTheme="majorEastAsia" w:hAnsiTheme="majorHAnsi" w:cstheme="majorBidi"/>
+      <w:spacing w:val="-10"/>
+      <w:kern w:val="28"/>
+      <w:sz w:val="56"/>
+      <w:szCs w:val="56"/>
+    </w:rPr>
+  </w:style>
+  <w:style w:type="character" w:customStyle="1" w:styleId="TitreCar">
+    <w:name w:val="Titre Car"/>
+    <w:basedOn w:val="Policepardfaut"/>
+    <w:link w:val="Titre"/>
+    <w:uiPriority w:val="10"/>
+    <w:rsid w:val="00183EBF"/>
+    <w:rPr>
+      <w:rFonts w:asciiTheme="majorHAnsi" w:eastAsiaTheme="majorEastAsia" w:hAnsiTheme="majorHAnsi" w:cstheme="majorBidi"/>
+      <w:spacing w:val="-10"/>
+      <w:kern w:val="28"/>
+      <w:sz w:val="56"/>
+      <w:szCs w:val="56"/>
+    </w:rPr>
+  </w:style>
+  <w:style w:type="character" w:styleId="Accentuationintense">
+    <w:name w:val="Intense Emphasis"/>
+    <w:basedOn w:val="Policepardfaut"/>
+    <w:uiPriority w:val="21"/>
+    <w:qFormat/>
+    <w:rsid w:val="00183EBF"/>
+    <w:rPr>
+      <w:i/>
+      <w:iCs/>
+      <w:color w:val="4472C4" w:themeColor="accent1"/>
+    </w:rPr>
+  </w:style>
+  <w:style w:type="character" w:customStyle="1" w:styleId="Titre3Car">
+    <w:name w:val="Titre 3 Car"/>
+    <w:basedOn w:val="Policepardfaut"/>
+    <w:link w:val="Titre3"/>
+    <w:uiPriority w:val="9"/>
+    <w:rsid w:val="00183EBF"/>
+    <w:rPr>
+      <w:rFonts w:asciiTheme="majorHAnsi" w:eastAsiaTheme="majorEastAsia" w:hAnsiTheme="majorHAnsi" w:cstheme="majorBidi"/>
+      <w:color w:val="1F3763" w:themeColor="accent1" w:themeShade="7F"/>
+      <w:sz w:val="24"/>
+      <w:szCs w:val="24"/>
+    </w:rPr>
+  </w:style>
+  <w:style w:type="character" w:styleId="Rfrenceintense">
+    <w:name w:val="Intense Reference"/>
+    <w:basedOn w:val="Policepardfaut"/>
+    <w:uiPriority w:val="32"/>
+    <w:qFormat/>
+    <w:rsid w:val="00183EBF"/>
+    <w:rPr>
+      <w:b/>
+      <w:bCs/>
+      <w:smallCaps/>
+      <w:color w:val="4472C4" w:themeColor="accent1"/>
+      <w:spacing w:val="5"/>
+    </w:rPr>
+  </w:style>
+  <w:style w:type="character" w:styleId="lev">
+    <w:name w:val="Strong"/>
+    <w:basedOn w:val="Policepardfaut"/>
+    <w:uiPriority w:val="22"/>
+    <w:qFormat/>
+    <w:rsid w:val="00183EBF"/>
+    <w:rPr>
+      <w:b/>
+      <w:bCs/>
     </w:rPr>
   </w:style>
 </w:styles>

</xml_diff>